<commit_message>
Add checkin option, so comment isnt always required
</commit_message>
<xml_diff>
--- a/Project Docs/Phase1.docx
+++ b/Project Docs/Phase1.docx
@@ -193,7 +193,15 @@
         <w:spacing w:after="0" w:line="240" w:lineRule="auto"/>
       </w:pPr>
       <w:r>
-        <w:t>Yelp Api for restaurant data</w:t>
+        <w:t xml:space="preserve">Yelp </w:t>
+      </w:r>
+      <w:proofErr w:type="spellStart"/>
+      <w:r>
+        <w:t>Api</w:t>
+      </w:r>
+      <w:proofErr w:type="spellEnd"/>
+      <w:r>
+        <w:t xml:space="preserve"> for restaurant data</w:t>
       </w:r>
     </w:p>
     <w:p>
@@ -206,7 +214,15 @@
         <w:spacing w:after="0" w:line="240" w:lineRule="auto"/>
       </w:pPr>
       <w:r>
-        <w:t>Possibly Google Api for distance calculation.</w:t>
+        <w:t xml:space="preserve">Possibly Google </w:t>
+      </w:r>
+      <w:proofErr w:type="spellStart"/>
+      <w:r>
+        <w:t>Api</w:t>
+      </w:r>
+      <w:proofErr w:type="spellEnd"/>
+      <w:r>
+        <w:t xml:space="preserve"> for distance calculation.</w:t>
       </w:r>
     </w:p>
     <w:p>
@@ -218,8 +234,13 @@
         </w:numPr>
         <w:spacing w:after="0" w:line="240" w:lineRule="auto"/>
       </w:pPr>
-      <w:r>
-        <w:t>Javascript, HTML5, CSS, SQL</w:t>
+      <w:proofErr w:type="spellStart"/>
+      <w:r>
+        <w:t>Javascript</w:t>
+      </w:r>
+      <w:proofErr w:type="spellEnd"/>
+      <w:r>
+        <w:t>, HTML5, CSS, SQL</w:t>
       </w:r>
     </w:p>
     <w:p>
@@ -269,7 +290,15 @@
         <w:spacing w:after="0" w:line="240" w:lineRule="auto"/>
       </w:pPr>
       <w:r>
-        <w:t>First it would find the restaurant that are close to the users location</w:t>
+        <w:t xml:space="preserve">First it would find the restaurant that are close to the </w:t>
+      </w:r>
+      <w:proofErr w:type="gramStart"/>
+      <w:r>
+        <w:t>users</w:t>
+      </w:r>
+      <w:proofErr w:type="gramEnd"/>
+      <w:r>
+        <w:t xml:space="preserve"> location</w:t>
       </w:r>
     </w:p>
     <w:p>
@@ -431,40 +460,74 @@
         <w:spacing w:after="0" w:line="240" w:lineRule="auto"/>
       </w:pPr>
       <w:r>
-        <w:t>Ex. Less then $$$ Sports Bar.</w:t>
-      </w:r>
-    </w:p>
-    <w:p>
-      <w:pPr>
-        <w:spacing w:after="0" w:line="240" w:lineRule="auto"/>
-      </w:pPr>
-    </w:p>
-    <w:p>
-      <w:pPr>
-        <w:spacing w:after="0" w:line="240" w:lineRule="auto"/>
-      </w:pPr>
-    </w:p>
-    <w:p>
-      <w:pPr>
-        <w:spacing w:after="0" w:line="240" w:lineRule="auto"/>
-      </w:pPr>
-    </w:p>
-    <w:p>
-      <w:pPr>
-        <w:spacing w:after="0" w:line="240" w:lineRule="auto"/>
-      </w:pPr>
-    </w:p>
-    <w:p>
-      <w:pPr>
-        <w:spacing w:after="0" w:line="240" w:lineRule="auto"/>
-      </w:pPr>
-    </w:p>
-    <w:p>
-      <w:pPr>
-        <w:spacing w:after="0" w:line="240" w:lineRule="auto"/>
-      </w:pPr>
+        <w:t xml:space="preserve">Ex. Less </w:t>
+      </w:r>
+      <w:proofErr w:type="spellStart"/>
+      <w:r>
+        <w:t>then</w:t>
+      </w:r>
+      <w:proofErr w:type="spellEnd"/>
+      <w:r>
+        <w:t xml:space="preserve"> $$$ Sports Bar.</w:t>
+      </w:r>
+    </w:p>
+    <w:p>
+      <w:pPr>
+        <w:pStyle w:val="ListParagraph"/>
+        <w:numPr>
+          <w:ilvl w:val="0"/>
+          <w:numId w:val="3"/>
+        </w:numPr>
+        <w:spacing w:after="0" w:line="240" w:lineRule="auto"/>
+      </w:pPr>
+      <w:r>
+        <w:t>Provide a ranking of restaurants based on how often a user checks into a restaurant and the average of the ratings they provide</w:t>
+      </w:r>
       <w:bookmarkStart w:id="0" w:name="_GoBack"/>
       <w:bookmarkEnd w:id="0"/>
+    </w:p>
+    <w:p>
+      <w:pPr>
+        <w:pStyle w:val="ListParagraph"/>
+        <w:numPr>
+          <w:ilvl w:val="1"/>
+          <w:numId w:val="3"/>
+        </w:numPr>
+        <w:spacing w:after="0" w:line="240" w:lineRule="auto"/>
+      </w:pPr>
+      <w:r>
+        <w:t>If the user goes to a particular restaurant a lot, and they rank it highly, then they like it.</w:t>
+      </w:r>
+    </w:p>
+    <w:p>
+      <w:pPr>
+        <w:spacing w:after="0" w:line="240" w:lineRule="auto"/>
+      </w:pPr>
+    </w:p>
+    <w:p>
+      <w:pPr>
+        <w:spacing w:after="0" w:line="240" w:lineRule="auto"/>
+      </w:pPr>
+    </w:p>
+    <w:p>
+      <w:pPr>
+        <w:spacing w:after="0" w:line="240" w:lineRule="auto"/>
+      </w:pPr>
+    </w:p>
+    <w:p>
+      <w:pPr>
+        <w:spacing w:after="0" w:line="240" w:lineRule="auto"/>
+      </w:pPr>
+    </w:p>
+    <w:p>
+      <w:pPr>
+        <w:spacing w:after="0" w:line="240" w:lineRule="auto"/>
+      </w:pPr>
+    </w:p>
+    <w:p>
+      <w:pPr>
+        <w:spacing w:after="0" w:line="240" w:lineRule="auto"/>
+      </w:pPr>
     </w:p>
     <w:p>
       <w:pPr>
@@ -477,7 +540,6 @@
         <w:rPr>
           <w:u w:val="single"/>
         </w:rPr>
-        <w:lastRenderedPageBreak/>
         <w:t>Potential DB Schema:</w:t>
       </w:r>
     </w:p>
@@ -502,8 +564,13 @@
         <w:t>–</w:t>
       </w:r>
       <w:r>
-        <w:t xml:space="preserve"> pk</w:t>
-      </w:r>
+        <w:t xml:space="preserve"> </w:t>
+      </w:r>
+      <w:proofErr w:type="spellStart"/>
+      <w:r>
+        <w:t>pk</w:t>
+      </w:r>
+      <w:proofErr w:type="spellEnd"/>
     </w:p>
     <w:p>
       <w:pPr>
@@ -546,113 +613,204 @@
       <w:r>
         <w:t xml:space="preserve">  </w:t>
       </w:r>
+      <w:proofErr w:type="spellStart"/>
       <w:r>
         <w:t>Internal_</w:t>
       </w:r>
       <w:r>
         <w:t>id</w:t>
       </w:r>
+      <w:proofErr w:type="spellEnd"/>
+      <w:r>
+        <w:t xml:space="preserve"> - </w:t>
+      </w:r>
+      <w:proofErr w:type="spellStart"/>
+      <w:r>
+        <w:t>pk</w:t>
+      </w:r>
+      <w:proofErr w:type="spellEnd"/>
+    </w:p>
+    <w:p>
+      <w:pPr>
+        <w:spacing w:after="0" w:line="240" w:lineRule="auto"/>
+        <w:ind w:left="720"/>
+      </w:pPr>
+      <w:r>
+        <w:t xml:space="preserve">  Name</w:t>
+      </w:r>
+    </w:p>
+    <w:p>
+      <w:pPr>
+        <w:spacing w:after="0" w:line="240" w:lineRule="auto"/>
+        <w:ind w:left="720"/>
+      </w:pPr>
+      <w:r>
+        <w:t xml:space="preserve">  Location</w:t>
+      </w:r>
+    </w:p>
+    <w:p>
+      <w:pPr>
+        <w:spacing w:after="0" w:line="240" w:lineRule="auto"/>
+        <w:ind w:left="720"/>
+      </w:pPr>
+      <w:r>
+        <w:t xml:space="preserve">  </w:t>
+      </w:r>
+      <w:proofErr w:type="spellStart"/>
+      <w:r>
+        <w:t>phone_number</w:t>
+      </w:r>
+      <w:proofErr w:type="spellEnd"/>
+    </w:p>
+    <w:p>
+      <w:pPr>
+        <w:spacing w:after="0" w:line="240" w:lineRule="auto"/>
+        <w:ind w:left="720"/>
+      </w:pPr>
+      <w:r>
+        <w:t xml:space="preserve">  </w:t>
+      </w:r>
+      <w:proofErr w:type="spellStart"/>
+      <w:r>
+        <w:t>avg_rating</w:t>
+      </w:r>
+      <w:proofErr w:type="spellEnd"/>
+    </w:p>
+    <w:p>
+      <w:pPr>
+        <w:spacing w:after="0" w:line="240" w:lineRule="auto"/>
+        <w:ind w:left="720"/>
+      </w:pPr>
+      <w:r>
+        <w:t xml:space="preserve">  cuisine</w:t>
+      </w:r>
+    </w:p>
+    <w:p>
+      <w:pPr>
+        <w:spacing w:after="0" w:line="240" w:lineRule="auto"/>
+        <w:ind w:left="720"/>
+      </w:pPr>
+      <w:r>
+        <w:t xml:space="preserve">  </w:t>
+      </w:r>
+      <w:proofErr w:type="spellStart"/>
+      <w:r>
+        <w:t>restaurant_url</w:t>
+      </w:r>
+      <w:proofErr w:type="spellEnd"/>
+    </w:p>
+    <w:p>
+      <w:pPr>
+        <w:spacing w:after="0" w:line="240" w:lineRule="auto"/>
+        <w:ind w:left="720"/>
+      </w:pPr>
+      <w:r>
+        <w:t xml:space="preserve">  </w:t>
+      </w:r>
+      <w:proofErr w:type="spellStart"/>
+      <w:r>
+        <w:t>restaurant_desc_blurb</w:t>
+      </w:r>
+      <w:proofErr w:type="spellEnd"/>
+    </w:p>
+    <w:p>
+      <w:pPr>
+        <w:spacing w:after="0" w:line="240" w:lineRule="auto"/>
+        <w:ind w:left="720"/>
+      </w:pPr>
+      <w:r>
+        <w:t xml:space="preserve">  price</w:t>
+      </w:r>
+    </w:p>
+    <w:p>
+      <w:pPr>
+        <w:spacing w:after="0" w:line="240" w:lineRule="auto"/>
+        <w:ind w:left="720"/>
+      </w:pPr>
+      <w:r>
+        <w:t xml:space="preserve">  </w:t>
+      </w:r>
+      <w:proofErr w:type="spellStart"/>
+      <w:r>
+        <w:t>venue_type</w:t>
+      </w:r>
+      <w:proofErr w:type="spellEnd"/>
+    </w:p>
+    <w:p>
+      <w:pPr>
+        <w:spacing w:after="0" w:line="240" w:lineRule="auto"/>
+        <w:ind w:left="720"/>
+      </w:pPr>
+    </w:p>
+    <w:p>
+      <w:pPr>
+        <w:spacing w:after="0" w:line="240" w:lineRule="auto"/>
+        <w:ind w:left="720"/>
+      </w:pPr>
+      <w:r>
+        <w:t>Reviews:</w:t>
+      </w:r>
+    </w:p>
+    <w:p>
+      <w:pPr>
+        <w:spacing w:after="0" w:line="240" w:lineRule="auto"/>
+        <w:ind w:left="720"/>
+      </w:pPr>
+      <w:r>
+        <w:t xml:space="preserve">  </w:t>
+      </w:r>
+      <w:proofErr w:type="spellStart"/>
+      <w:r>
+        <w:t>Internal_</w:t>
+      </w:r>
+      <w:r>
+        <w:t>id</w:t>
+      </w:r>
+      <w:proofErr w:type="spellEnd"/>
+      <w:r>
+        <w:t xml:space="preserve"> - </w:t>
+      </w:r>
+      <w:proofErr w:type="spellStart"/>
+      <w:r>
+        <w:t>pk</w:t>
+      </w:r>
+      <w:proofErr w:type="spellEnd"/>
+    </w:p>
+    <w:p>
+      <w:pPr>
+        <w:spacing w:after="0" w:line="240" w:lineRule="auto"/>
+        <w:ind w:left="720"/>
+      </w:pPr>
+      <w:r>
+        <w:t xml:space="preserve">  </w:t>
+      </w:r>
+      <w:proofErr w:type="spellStart"/>
+      <w:r>
+        <w:t>restaurant_id</w:t>
+      </w:r>
+      <w:proofErr w:type="spellEnd"/>
       <w:r>
         <w:t xml:space="preserve"> </w:t>
       </w:r>
       <w:r>
-        <w:t>- pk</w:t>
-      </w:r>
-    </w:p>
-    <w:p>
-      <w:pPr>
-        <w:spacing w:after="0" w:line="240" w:lineRule="auto"/>
-        <w:ind w:left="720"/>
-      </w:pPr>
-      <w:r>
-        <w:t xml:space="preserve">  Name</w:t>
-      </w:r>
-    </w:p>
-    <w:p>
-      <w:pPr>
-        <w:spacing w:after="0" w:line="240" w:lineRule="auto"/>
-        <w:ind w:left="720"/>
-      </w:pPr>
-      <w:r>
-        <w:t xml:space="preserve">  Location</w:t>
-      </w:r>
-    </w:p>
-    <w:p>
-      <w:pPr>
-        <w:spacing w:after="0" w:line="240" w:lineRule="auto"/>
-        <w:ind w:left="720"/>
-      </w:pPr>
-      <w:r>
-        <w:t xml:space="preserve">  phone_number</w:t>
-      </w:r>
-    </w:p>
-    <w:p>
-      <w:pPr>
-        <w:spacing w:after="0" w:line="240" w:lineRule="auto"/>
-        <w:ind w:left="720"/>
-      </w:pPr>
-      <w:r>
-        <w:t xml:space="preserve">  avg_rating</w:t>
-      </w:r>
-    </w:p>
-    <w:p>
-      <w:pPr>
-        <w:spacing w:after="0" w:line="240" w:lineRule="auto"/>
-        <w:ind w:left="720"/>
-      </w:pPr>
-      <w:r>
-        <w:t xml:space="preserve">  cuisine</w:t>
-      </w:r>
-    </w:p>
-    <w:p>
-      <w:pPr>
-        <w:spacing w:after="0" w:line="240" w:lineRule="auto"/>
-        <w:ind w:left="720"/>
-      </w:pPr>
-      <w:r>
-        <w:t xml:space="preserve">  restaurant_url</w:t>
-      </w:r>
-    </w:p>
-    <w:p>
-      <w:pPr>
-        <w:spacing w:after="0" w:line="240" w:lineRule="auto"/>
-        <w:ind w:left="720"/>
-      </w:pPr>
-      <w:r>
-        <w:t xml:space="preserve">  restaurant_desc_blurb</w:t>
-      </w:r>
-    </w:p>
-    <w:p>
-      <w:pPr>
-        <w:spacing w:after="0" w:line="240" w:lineRule="auto"/>
-        <w:ind w:left="720"/>
-      </w:pPr>
-      <w:r>
-        <w:t xml:space="preserve">  price</w:t>
-      </w:r>
-    </w:p>
-    <w:p>
-      <w:pPr>
-        <w:spacing w:after="0" w:line="240" w:lineRule="auto"/>
-        <w:ind w:left="720"/>
-      </w:pPr>
-      <w:r>
-        <w:t xml:space="preserve">  venue_type</w:t>
-      </w:r>
-    </w:p>
-    <w:p>
-      <w:pPr>
-        <w:spacing w:after="0" w:line="240" w:lineRule="auto"/>
-        <w:ind w:left="720"/>
-      </w:pPr>
-    </w:p>
-    <w:p>
-      <w:pPr>
-        <w:spacing w:after="0" w:line="240" w:lineRule="auto"/>
-        <w:ind w:left="720"/>
-      </w:pPr>
-      <w:r>
-        <w:t>Reviews:</w:t>
+        <w:t>–</w:t>
+      </w:r>
+      <w:r>
+        <w:t xml:space="preserve"> </w:t>
+      </w:r>
+      <w:proofErr w:type="spellStart"/>
+      <w:r>
+        <w:t>fk</w:t>
+      </w:r>
+      <w:proofErr w:type="spellEnd"/>
+    </w:p>
+    <w:p>
+      <w:pPr>
+        <w:spacing w:after="0" w:line="240" w:lineRule="auto"/>
+        <w:ind w:left="720"/>
+      </w:pPr>
+      <w:r>
+        <w:t xml:space="preserve">  rating</w:t>
       </w:r>
     </w:p>
     <w:p>
@@ -663,99 +821,114 @@
       <w:r>
         <w:t xml:space="preserve">  </w:t>
       </w:r>
+      <w:proofErr w:type="spellStart"/>
+      <w:r>
+        <w:t>usr_checkin</w:t>
+      </w:r>
+      <w:proofErr w:type="spellEnd"/>
+    </w:p>
+    <w:p>
+      <w:pPr>
+        <w:spacing w:after="0" w:line="240" w:lineRule="auto"/>
+        <w:ind w:left="720"/>
+      </w:pPr>
+      <w:r>
+        <w:t xml:space="preserve">  comment</w:t>
+      </w:r>
+    </w:p>
+    <w:p>
+      <w:pPr>
+        <w:spacing w:after="0" w:line="240" w:lineRule="auto"/>
+        <w:ind w:left="720"/>
+      </w:pPr>
+      <w:r>
+        <w:t xml:space="preserve">  username </w:t>
+      </w:r>
+      <w:r>
+        <w:t>–</w:t>
+      </w:r>
+      <w:r>
+        <w:t xml:space="preserve"> </w:t>
+      </w:r>
+      <w:proofErr w:type="spellStart"/>
+      <w:r>
+        <w:t>fk</w:t>
+      </w:r>
+      <w:proofErr w:type="spellEnd"/>
+    </w:p>
+    <w:p>
+      <w:pPr>
+        <w:spacing w:after="0" w:line="240" w:lineRule="auto"/>
+        <w:ind w:left="720"/>
+      </w:pPr>
+      <w:r>
+        <w:t xml:space="preserve">  timestamp</w:t>
+      </w:r>
+    </w:p>
+    <w:p>
+      <w:pPr>
+        <w:spacing w:after="0" w:line="240" w:lineRule="auto"/>
+        <w:ind w:left="720"/>
+      </w:pPr>
+    </w:p>
+    <w:p>
+      <w:pPr>
+        <w:spacing w:after="0" w:line="240" w:lineRule="auto"/>
+        <w:ind w:left="720"/>
+      </w:pPr>
+      <w:r>
+        <w:t>Hours:</w:t>
+      </w:r>
+    </w:p>
+    <w:p>
+      <w:pPr>
+        <w:spacing w:after="0" w:line="240" w:lineRule="auto"/>
+        <w:ind w:left="720"/>
+      </w:pPr>
+      <w:r>
+        <w:t xml:space="preserve"> </w:t>
+      </w:r>
+      <w:r>
+        <w:t xml:space="preserve"> </w:t>
+      </w:r>
+      <w:proofErr w:type="spellStart"/>
       <w:r>
         <w:t>Internal_</w:t>
       </w:r>
       <w:r>
-        <w:t>id - pk</w:t>
-      </w:r>
-    </w:p>
-    <w:p>
-      <w:pPr>
-        <w:spacing w:after="0" w:line="240" w:lineRule="auto"/>
-        <w:ind w:left="720"/>
-      </w:pPr>
-      <w:r>
-        <w:t xml:space="preserve">  restaurant_id - fk</w:t>
-      </w:r>
-    </w:p>
-    <w:p>
-      <w:pPr>
-        <w:spacing w:after="0" w:line="240" w:lineRule="auto"/>
-        <w:ind w:left="720"/>
-      </w:pPr>
-      <w:r>
-        <w:t xml:space="preserve">  rating</w:t>
-      </w:r>
-    </w:p>
-    <w:p>
-      <w:pPr>
-        <w:spacing w:after="0" w:line="240" w:lineRule="auto"/>
-        <w:ind w:left="720"/>
-      </w:pPr>
-      <w:r>
-        <w:t xml:space="preserve">  comment</w:t>
-      </w:r>
-    </w:p>
-    <w:p>
-      <w:pPr>
-        <w:spacing w:after="0" w:line="240" w:lineRule="auto"/>
-        <w:ind w:left="720"/>
-      </w:pPr>
-      <w:r>
-        <w:t xml:space="preserve">  username - fk</w:t>
-      </w:r>
-    </w:p>
-    <w:p>
-      <w:pPr>
-        <w:spacing w:after="0" w:line="240" w:lineRule="auto"/>
-        <w:ind w:left="720"/>
-      </w:pPr>
-      <w:r>
-        <w:t xml:space="preserve">  timestamp</w:t>
-      </w:r>
-    </w:p>
-    <w:p>
-      <w:pPr>
-        <w:spacing w:after="0" w:line="240" w:lineRule="auto"/>
-        <w:ind w:left="720"/>
-      </w:pPr>
-    </w:p>
-    <w:p>
-      <w:pPr>
-        <w:spacing w:after="0" w:line="240" w:lineRule="auto"/>
-        <w:ind w:left="720"/>
-      </w:pPr>
-      <w:r>
-        <w:t>Hours:</w:t>
-      </w:r>
-    </w:p>
-    <w:p>
-      <w:pPr>
-        <w:spacing w:after="0" w:line="240" w:lineRule="auto"/>
-        <w:ind w:left="720"/>
-      </w:pPr>
-      <w:r>
-        <w:t xml:space="preserve"> </w:t>
-      </w:r>
-      <w:r>
-        <w:t xml:space="preserve"> </w:t>
-      </w:r>
-      <w:r>
-        <w:t>Internal_</w:t>
-      </w:r>
-      <w:r>
-        <w:t>id - pk</w:t>
-      </w:r>
-    </w:p>
-    <w:p>
-      <w:pPr>
-        <w:spacing w:after="0" w:line="240" w:lineRule="auto"/>
-        <w:ind w:left="720"/>
-      </w:pPr>
-      <w:r>
-        <w:t xml:space="preserve">  restaurant_id - fk</w:t>
-      </w:r>
+        <w:t>id</w:t>
+      </w:r>
+      <w:proofErr w:type="spellEnd"/>
+      <w:r>
+        <w:t xml:space="preserve"> - </w:t>
+      </w:r>
+      <w:proofErr w:type="spellStart"/>
+      <w:r>
+        <w:t>pk</w:t>
+      </w:r>
+      <w:proofErr w:type="spellEnd"/>
+    </w:p>
+    <w:p>
+      <w:pPr>
+        <w:spacing w:after="0" w:line="240" w:lineRule="auto"/>
+        <w:ind w:left="720"/>
+      </w:pPr>
+      <w:r>
+        <w:t xml:space="preserve">  </w:t>
+      </w:r>
+      <w:proofErr w:type="spellStart"/>
+      <w:r>
+        <w:t>restaurant_id</w:t>
+      </w:r>
+      <w:proofErr w:type="spellEnd"/>
+      <w:r>
+        <w:t xml:space="preserve"> - </w:t>
+      </w:r>
+      <w:proofErr w:type="spellStart"/>
+      <w:r>
+        <w:t>fk</w:t>
+      </w:r>
+      <w:proofErr w:type="spellEnd"/>
     </w:p>
     <w:p>
       <w:pPr>
@@ -892,8 +1065,13 @@
     </w:r>
     <w:r>
       <w:tab/>
-      <w:t>Khari Ollivierre</w:t>
+      <w:t xml:space="preserve">Khari </w:t>
     </w:r>
+    <w:proofErr w:type="spellStart"/>
+    <w:r>
+      <w:t>Ollivierre</w:t>
+    </w:r>
+    <w:proofErr w:type="spellEnd"/>
   </w:p>
 </w:hdr>
 </file>

</xml_diff>

<commit_message>
Add users name and birthday
</commit_message>
<xml_diff>
--- a/Project Docs/Phase1.docx
+++ b/Project Docs/Phase1.docx
@@ -483,8 +483,6 @@
       <w:r>
         <w:t>Provide a ranking of restaurants based on how often a user checks into a restaurant and the average of the ratings they provide</w:t>
       </w:r>
-      <w:bookmarkStart w:id="0" w:name="_GoBack"/>
-      <w:bookmarkEnd w:id="0"/>
     </w:p>
     <w:p>
       <w:pPr>
@@ -586,6 +584,43 @@
         <w:spacing w:after="0" w:line="240" w:lineRule="auto"/>
         <w:ind w:left="720"/>
       </w:pPr>
+      <w:r>
+        <w:t xml:space="preserve">  </w:t>
+      </w:r>
+      <w:proofErr w:type="spellStart"/>
+      <w:r>
+        <w:t>fname</w:t>
+      </w:r>
+      <w:proofErr w:type="spellEnd"/>
+    </w:p>
+    <w:p>
+      <w:pPr>
+        <w:spacing w:after="0" w:line="240" w:lineRule="auto"/>
+        <w:ind w:left="720"/>
+      </w:pPr>
+      <w:r>
+        <w:t xml:space="preserve">  </w:t>
+      </w:r>
+      <w:proofErr w:type="spellStart"/>
+      <w:r>
+        <w:t>lname</w:t>
+      </w:r>
+      <w:proofErr w:type="spellEnd"/>
+    </w:p>
+    <w:p>
+      <w:pPr>
+        <w:spacing w:after="0" w:line="240" w:lineRule="auto"/>
+        <w:ind w:left="720"/>
+      </w:pPr>
+      <w:r>
+        <w:t xml:space="preserve">  birthday</w:t>
+      </w:r>
+    </w:p>
+    <w:p>
+      <w:pPr>
+        <w:spacing w:after="0" w:line="240" w:lineRule="auto"/>
+        <w:ind w:left="720"/>
+      </w:pPr>
     </w:p>
     <w:p>
       <w:pPr>
@@ -695,7 +730,12 @@
       </w:r>
       <w:proofErr w:type="spellStart"/>
       <w:r>
-        <w:t>restaurant_url</w:t>
+        <w:t>res</w:t>
+      </w:r>
+      <w:bookmarkStart w:id="0" w:name="_GoBack"/>
+      <w:bookmarkEnd w:id="0"/>
+      <w:r>
+        <w:t>taurant_url</w:t>
       </w:r>
       <w:proofErr w:type="spellEnd"/>
     </w:p>

</xml_diff>